<commit_message>
update report and submit slide
</commit_message>
<xml_diff>
--- a/Capstone_WestNileVirus/documents/Capstone2_WNV_report.docx
+++ b/Capstone_WestNileVirus/documents/Capstone2_WNV_report.docx
@@ -407,7 +407,7 @@
           <w:sz w:val="28"/>
           <w:szCs w:val="28"/>
         </w:rPr>
-        <w:t>Problem Solution</w:t>
+        <w:t>Recommendation</w:t>
       </w:r>
     </w:p>
     <w:p>
@@ -483,6 +483,27 @@
           <w:szCs w:val="22"/>
         </w:rPr>
         <w:t xml:space="preserve"> effectively when they apply the spray to reduce the number of mosquitos, given the measured weather condition.</w:t>
+      </w:r>
+      <w:r>
+        <w:rPr>
+          <w:sz w:val="22"/>
+          <w:szCs w:val="22"/>
+        </w:rPr>
+        <w:t xml:space="preserve"> We also note that </w:t>
+      </w:r>
+      <w:r>
+        <w:rPr>
+          <w:sz w:val="22"/>
+          <w:szCs w:val="22"/>
+        </w:rPr>
+        <w:t>the virus</w:t>
+      </w:r>
+      <w:r>
+        <w:rPr>
+          <w:sz w:val="22"/>
+          <w:szCs w:val="22"/>
+        </w:rPr>
+        <w:t xml:space="preserve"> actively prevailed on August from the record between 2007 and 2013. Therefore, it demands that the efforts on tracking the presence of virus across the city should be taken carefully during the summer.</w:t>
       </w:r>
     </w:p>
     <w:p>
@@ -681,6 +702,7 @@
           <w:sz w:val="22"/>
           <w:szCs w:val="22"/>
         </w:rPr>
+        <w:lastRenderedPageBreak/>
         <w:t>Weather Data</w:t>
       </w:r>
     </w:p>
@@ -739,7 +761,6 @@
           <w:b/>
           <w:bCs/>
         </w:rPr>
-        <w:lastRenderedPageBreak/>
         <w:t xml:space="preserve">Spread of mosquitos and WNV presence along with spraying information </w:t>
       </w:r>
     </w:p>
@@ -923,6 +944,7 @@
           <w:sz w:val="22"/>
           <w:szCs w:val="22"/>
         </w:rPr>
+        <w:lastRenderedPageBreak/>
         <w:t>In order to reduce the number of mosquitos, the City of Chicago has applied a spray across the city. The locations of the spray were overlaid as pink circle</w:t>
       </w:r>
       <w:r>
@@ -971,7 +993,6 @@
           <w:b/>
           <w:bCs/>
         </w:rPr>
-        <w:lastRenderedPageBreak/>
         <w:t>Species of Mosquitos</w:t>
       </w:r>
     </w:p>
@@ -1494,27 +1515,151 @@
           <w:b/>
           <w:bCs/>
         </w:rPr>
-        <w:t>A detailed</w:t>
-      </w:r>
-      <w:r>
+        <w:t>WNV-Positive Cases by date</w:t>
+      </w:r>
+    </w:p>
+    <w:p>
+      <w:pPr>
+        <w:spacing w:before="120"/>
+        <w:jc w:val="both"/>
+        <w:rPr>
+          <w:sz w:val="22"/>
+          <w:szCs w:val="22"/>
+        </w:rPr>
+      </w:pPr>
+      <w:r>
+        <w:rPr>
+          <w:sz w:val="22"/>
+          <w:szCs w:val="22"/>
+        </w:rPr>
+        <w:t xml:space="preserve">Figure 3. shows the total number of WNV-positive cases, which were grouped by year and month. We can see that WNV is significantly active in 2007 and 20013, while is inactive in 2009 and 2011. </w:t>
+      </w:r>
+      <w:r>
+        <w:rPr>
+          <w:sz w:val="22"/>
+          <w:szCs w:val="22"/>
+        </w:rPr>
+        <w:t>The goal of this project is to understand how the spread of WNV is affected by the weather condition, so that we can help the City of Chicago plan the strategy of spraying effectively. Another interesting trend is that the total count of WNV positive case is dominant in August. We will check if high temperature or wet air during the summer influence the spread of the virus.</w:t>
+      </w:r>
+    </w:p>
+    <w:p>
+      <w:pPr>
+        <w:keepNext/>
+        <w:spacing w:before="120"/>
+        <w:jc w:val="center"/>
+      </w:pPr>
+      <w:r>
+        <w:rPr>
+          <w:sz w:val="20"/>
+          <w:szCs w:val="20"/>
+        </w:rPr>
+        <w:lastRenderedPageBreak/>
+        <w:drawing>
+          <wp:inline distT="0" distB="0" distL="0" distR="0" wp14:anchorId="6DD8FA50" wp14:editId="54E8473F">
+            <wp:extent cx="3346704" cy="2560320"/>
+            <wp:effectExtent l="0" t="0" r="6350" b="5080"/>
+            <wp:docPr id="20" name="Picture 20" descr="Chart, bar chart, waterfall chart&#10;&#10;Description automatically generated"/>
+            <wp:cNvGraphicFramePr>
+              <a:graphicFrameLocks xmlns:a="http://schemas.openxmlformats.org/drawingml/2006/main" noChangeAspect="1"/>
+            </wp:cNvGraphicFramePr>
+            <a:graphic xmlns:a="http://schemas.openxmlformats.org/drawingml/2006/main">
+              <a:graphicData uri="http://schemas.openxmlformats.org/drawingml/2006/picture">
+                <pic:pic xmlns:pic="http://schemas.openxmlformats.org/drawingml/2006/picture">
+                  <pic:nvPicPr>
+                    <pic:cNvPr id="20" name="Picture 20" descr="Chart, bar chart, waterfall chart&#10;&#10;Description automatically generated"/>
+                    <pic:cNvPicPr/>
+                  </pic:nvPicPr>
+                  <pic:blipFill>
+                    <a:blip r:embed="rId15"/>
+                    <a:stretch>
+                      <a:fillRect/>
+                    </a:stretch>
+                  </pic:blipFill>
+                  <pic:spPr>
+                    <a:xfrm>
+                      <a:off x="0" y="0"/>
+                      <a:ext cx="3346704" cy="2560320"/>
+                    </a:xfrm>
+                    <a:prstGeom prst="rect">
+                      <a:avLst/>
+                    </a:prstGeom>
+                  </pic:spPr>
+                </pic:pic>
+              </a:graphicData>
+            </a:graphic>
+          </wp:inline>
+        </w:drawing>
+      </w:r>
+    </w:p>
+    <w:p>
+      <w:pPr>
+        <w:pStyle w:val="Caption"/>
+        <w:jc w:val="center"/>
+        <w:rPr>
+          <w:sz w:val="20"/>
+          <w:szCs w:val="20"/>
+        </w:rPr>
+      </w:pPr>
+      <w:r>
+        <w:t xml:space="preserve">Figure </w:t>
+      </w:r>
+      <w:fldSimple w:instr=" SEQ Figure \* ARABIC ">
+        <w:r>
+          <w:rPr>
+            <w:noProof/>
+          </w:rPr>
+          <w:t>3</w:t>
+        </w:r>
+      </w:fldSimple>
+      <w:r>
+        <w:t>. The stacked bar chart for WNV-positive cases, which were grouped by year and month</w:t>
+      </w:r>
+    </w:p>
+    <w:p>
+      <w:pPr>
+        <w:spacing w:before="120"/>
+        <w:jc w:val="both"/>
+        <w:rPr>
+          <w:sz w:val="20"/>
+          <w:szCs w:val="20"/>
+        </w:rPr>
+      </w:pPr>
+    </w:p>
+    <w:p>
+      <w:pPr>
+        <w:spacing w:before="120"/>
+        <w:jc w:val="both"/>
         <w:rPr>
           <w:b/>
           <w:bCs/>
         </w:rPr>
-        <w:t xml:space="preserve"> description of </w:t>
-      </w:r>
+      </w:pPr>
       <w:r>
         <w:rPr>
           <w:b/>
           <w:bCs/>
         </w:rPr>
-        <w:t xml:space="preserve">the </w:t>
+        <w:t>A detailed</w:t>
       </w:r>
       <w:r>
         <w:rPr>
           <w:b/>
           <w:bCs/>
         </w:rPr>
+        <w:t xml:space="preserve"> description of </w:t>
+      </w:r>
+      <w:r>
+        <w:rPr>
+          <w:b/>
+          <w:bCs/>
+        </w:rPr>
+        <w:t xml:space="preserve">the </w:t>
+      </w:r>
+      <w:r>
+        <w:rPr>
+          <w:b/>
+          <w:bCs/>
+        </w:rPr>
         <w:t>Weather Dataset</w:t>
       </w:r>
     </w:p>
@@ -1836,6 +1981,7 @@
           <w:sz w:val="22"/>
           <w:szCs w:val="22"/>
         </w:rPr>
+        <w:lastRenderedPageBreak/>
         <w:drawing>
           <wp:inline distT="0" distB="0" distL="0" distR="0" wp14:anchorId="670F3B3F" wp14:editId="4E60D719">
             <wp:extent cx="5020763" cy="7359091"/>
@@ -1852,7 +1998,7 @@
                     <pic:cNvPicPr/>
                   </pic:nvPicPr>
                   <pic:blipFill>
-                    <a:blip r:embed="rId15"/>
+                    <a:blip r:embed="rId16"/>
                     <a:stretch>
                       <a:fillRect/>
                     </a:stretch>
@@ -1923,6 +2069,7 @@
           <w:sz w:val="20"/>
           <w:szCs w:val="20"/>
         </w:rPr>
+        <w:lastRenderedPageBreak/>
         <w:t xml:space="preserve">Figure 4. shows the average temperature between 2007 and 2014. In general, the temperature lies within 65 ~ 70 </w:t>
       </w:r>
       <w:r>
@@ -2009,7 +2156,7 @@
                     <pic:cNvPicPr/>
                   </pic:nvPicPr>
                   <pic:blipFill>
-                    <a:blip r:embed="rId16"/>
+                    <a:blip r:embed="rId17"/>
                     <a:stretch>
                       <a:fillRect/>
                     </a:stretch>
@@ -2158,7 +2305,7 @@
                     <pic:cNvPicPr/>
                   </pic:nvPicPr>
                   <pic:blipFill>
-                    <a:blip r:embed="rId17"/>
+                    <a:blip r:embed="rId18"/>
                     <a:stretch>
                       <a:fillRect/>
                     </a:stretch>
@@ -2285,7 +2432,7 @@
                           </pic:cNvPicPr>
                         </pic:nvPicPr>
                         <pic:blipFill>
-                          <a:blip r:embed="rId18" cstate="print">
+                          <a:blip r:embed="rId19" cstate="print">
                             <a:extLst>
                               <a:ext uri="{28A0092B-C50C-407E-A947-70E740481C1C}">
                                 <a14:useLocalDpi xmlns:a14="http://schemas.microsoft.com/office/drawing/2010/main" val="0"/>
@@ -2314,7 +2461,7 @@
                           </pic:cNvPicPr>
                         </pic:nvPicPr>
                         <pic:blipFill>
-                          <a:blip r:embed="rId19" cstate="print">
+                          <a:blip r:embed="rId20" cstate="print">
                             <a:extLst>
                               <a:ext uri="{28A0092B-C50C-407E-A947-70E740481C1C}">
                                 <a14:useLocalDpi xmlns:a14="http://schemas.microsoft.com/office/drawing/2010/main" val="0"/>
@@ -2345,10 +2492,10 @@
             <w:pict>
               <v:group w14:anchorId="3BDC7A2F" id="Group 15" o:spid="_x0000_s1026" style="width:455.35pt;height:180pt;mso-position-horizontal-relative:char;mso-position-vertical-relative:line" coordsize="57826,22860" o:gfxdata="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">
                 <v:shape id="Picture 13" o:spid="_x0000_s1027" type="#_x0000_t75" alt="Chart, box and whisker chart&#10;&#10;Description automatically generated" style="position:absolute;width:28346;height:22860;visibility:visible;mso-wrap-style:square" o:gfxdata="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">
-                  <v:imagedata r:id="rId20" o:title="Chart, box and whisker chart&#10;&#10;Description automatically generated"/>
+                  <v:imagedata r:id="rId21" o:title="Chart, box and whisker chart&#10;&#10;Description automatically generated"/>
                 </v:shape>
                 <v:shape id="Picture 14" o:spid="_x0000_s1028" type="#_x0000_t75" alt="Chart, box and whisker chart&#10;&#10;Description automatically generated" style="position:absolute;left:29480;width:28346;height:22860;visibility:visible;mso-wrap-style:square" o:gfxdata="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">
-                  <v:imagedata r:id="rId21" o:title="Chart, box and whisker chart&#10;&#10;Description automatically generated"/>
+                  <v:imagedata r:id="rId22" o:title="Chart, box and whisker chart&#10;&#10;Description automatically generated"/>
                 </v:shape>
                 <w10:anchorlock/>
               </v:group>
@@ -2940,7 +3087,7 @@
                     <pic:cNvPicPr/>
                   </pic:nvPicPr>
                   <pic:blipFill>
-                    <a:blip r:embed="rId22"/>
+                    <a:blip r:embed="rId23"/>
                     <a:stretch>
                       <a:fillRect/>
                     </a:stretch>
@@ -3155,7 +3302,7 @@
                     <pic:cNvPicPr/>
                   </pic:nvPicPr>
                   <pic:blipFill>
-                    <a:blip r:embed="rId23"/>
+                    <a:blip r:embed="rId24"/>
                     <a:stretch>
                       <a:fillRect/>
                     </a:stretch>
@@ -3223,7 +3370,7 @@
                     <pic:cNvPicPr/>
                   </pic:nvPicPr>
                   <pic:blipFill>
-                    <a:blip r:embed="rId24"/>
+                    <a:blip r:embed="rId25"/>
                     <a:stretch>
                       <a:fillRect/>
                     </a:stretch>
@@ -3403,7 +3550,7 @@
                     <pic:cNvPicPr/>
                   </pic:nvPicPr>
                   <pic:blipFill>
-                    <a:blip r:embed="rId25"/>
+                    <a:blip r:embed="rId26"/>
                     <a:stretch>
                       <a:fillRect/>
                     </a:stretch>
@@ -3691,7 +3838,7 @@
                           </pic:cNvPicPr>
                         </pic:nvPicPr>
                         <pic:blipFill>
-                          <a:blip r:embed="rId26" cstate="print">
+                          <a:blip r:embed="rId27" cstate="print">
                             <a:extLst>
                               <a:ext uri="{28A0092B-C50C-407E-A947-70E740481C1C}">
                                 <a14:useLocalDpi xmlns:a14="http://schemas.microsoft.com/office/drawing/2010/main" val="0"/>
@@ -3720,7 +3867,7 @@
                           </pic:cNvPicPr>
                         </pic:nvPicPr>
                         <pic:blipFill>
-                          <a:blip r:embed="rId27" cstate="print">
+                          <a:blip r:embed="rId28" cstate="print">
                             <a:extLst>
                               <a:ext uri="{28A0092B-C50C-407E-A947-70E740481C1C}">
                                 <a14:useLocalDpi xmlns:a14="http://schemas.microsoft.com/office/drawing/2010/main" val="0"/>
@@ -3770,10 +3917,10 @@
                   <o:lock v:ext="edit" aspectratio="t"/>
                 </v:shapetype>
                 <v:shape id="Picture 19" o:spid="_x0000_s1027" type="#_x0000_t75" alt="Chart, bar chart&#10;&#10;Description automatically generated" style="position:absolute;top:131;width:29438;height:20117;visibility:visible;mso-wrap-style:square" o:gfxdata="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">
-                  <v:imagedata r:id="rId28" o:title="Chart, bar chart&#10;&#10;Description automatically generated"/>
+                  <v:imagedata r:id="rId29" o:title="Chart, bar chart&#10;&#10;Description automatically generated"/>
                 </v:shape>
                 <v:shape id="Picture 7" o:spid="_x0000_s1028" type="#_x0000_t75" alt="Chart&#10;&#10;Description automatically generated" style="position:absolute;left:29076;width:30810;height:20116;visibility:visible;mso-wrap-style:square" o:gfxdata="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">
-                  <v:imagedata r:id="rId29" o:title="Chart&#10;&#10;Description automatically generated"/>
+                  <v:imagedata r:id="rId30" o:title="Chart&#10;&#10;Description automatically generated"/>
                 </v:shape>
                 <w10:anchorlock/>
               </v:group>
@@ -4078,15 +4225,7 @@
           <w:sz w:val="22"/>
           <w:szCs w:val="22"/>
         </w:rPr>
-        <w:t xml:space="preserve"> of majority case (WNV negative case)</w:t>
-      </w:r>
-      <w:r>
-        <w:rPr>
-          <w:rFonts w:ascii="Times New Roman" w:hAnsi="Times New Roman" w:cs="Times New Roman"/>
-          <w:sz w:val="22"/>
-          <w:szCs w:val="22"/>
-        </w:rPr>
-        <w:t>,</w:t>
+        <w:t xml:space="preserve"> of majority case (WNV negative case),</w:t>
       </w:r>
     </w:p>
     <w:p>
@@ -4367,26 +4506,12 @@
           <w:sz w:val="22"/>
           <w:szCs w:val="22"/>
         </w:rPr>
-        <w:t xml:space="preserve">SHAP method. The </w:t>
-      </w:r>
-      <w:r>
-        <w:rPr>
-          <w:sz w:val="22"/>
-          <w:szCs w:val="22"/>
-        </w:rPr>
-        <w:t>top two key features are the wind direction 3 days before the observation (ResultDir_3d) and the total precipitation 1 day before the observation (PrecipTotal_1d)</w:t>
-      </w:r>
-      <w:r>
-        <w:rPr>
-          <w:sz w:val="22"/>
-          <w:szCs w:val="22"/>
-        </w:rPr>
-        <w:t>. These features have a high positive contribution when their values are high.</w:t>
+        <w:t>SHAP method. The top two key features are the wind direction 3 days before the observation (ResultDir_3d) and the total precipitation 1 day before the observation (PrecipTotal_1d). These features have a high positive contribution when their values are high.</w:t>
       </w:r>
     </w:p>
     <w:sectPr>
-      <w:headerReference w:type="default" r:id="rId30"/>
-      <w:headerReference w:type="first" r:id="rId31"/>
+      <w:headerReference w:type="default" r:id="rId31"/>
+      <w:headerReference w:type="first" r:id="rId32"/>
       <w:pgSz w:w="12240" w:h="15840"/>
       <w:pgMar w:top="1440" w:right="1440" w:bottom="1440" w:left="1440" w:header="720" w:footer="720" w:gutter="0"/>
       <w:cols w:space="720"/>
@@ -4454,23 +4579,7 @@
           <w:sz w:val="18"/>
           <w:szCs w:val="18"/>
         </w:rPr>
-        <w:t xml:space="preserve"> See the description of </w:t>
-      </w:r>
-      <w:proofErr w:type="spellStart"/>
-      <w:r>
-        <w:rPr>
-          <w:sz w:val="18"/>
-          <w:szCs w:val="18"/>
-        </w:rPr>
-        <w:t>WoE</w:t>
-      </w:r>
-      <w:proofErr w:type="spellEnd"/>
-      <w:r>
-        <w:rPr>
-          <w:sz w:val="18"/>
-          <w:szCs w:val="18"/>
-        </w:rPr>
-        <w:t xml:space="preserve"> and VI for feature elimination: </w:t>
+        <w:t xml:space="preserve"> See the description of WoE and VI for feature elimination: </w:t>
       </w:r>
       <w:hyperlink r:id="rId1" w:tgtFrame="_blank" w:history="1">
         <w:r>

</xml_diff>

<commit_message>
Update Readme for WNV project
</commit_message>
<xml_diff>
--- a/Capstone_WestNileVirus/documents/Capstone2_WNV_report.docx
+++ b/Capstone_WestNileVirus/documents/Capstone2_WNV_report.docx
@@ -329,7 +329,23 @@
           <w:sz w:val="22"/>
           <w:szCs w:val="22"/>
         </w:rPr>
-        <w:t>predicts outbreaks of West Nile virus in mosquitos for given environmental conditions, such as weather,</w:t>
+        <w:t xml:space="preserve">predicts outbreaks of West Nile virus in mosquitos </w:t>
+      </w:r>
+      <w:r>
+        <w:rPr>
+          <w:rFonts w:eastAsiaTheme="minorEastAsia"/>
+          <w:sz w:val="22"/>
+          <w:szCs w:val="22"/>
+        </w:rPr>
+        <w:t>using the</w:t>
+      </w:r>
+      <w:r>
+        <w:rPr>
+          <w:rFonts w:eastAsiaTheme="minorEastAsia"/>
+          <w:sz w:val="22"/>
+          <w:szCs w:val="22"/>
+        </w:rPr>
+        <w:t xml:space="preserve"> given environmental conditions, such as weather,</w:t>
       </w:r>
       <w:r>
         <w:rPr>
@@ -1550,6 +1566,7 @@
       </w:pPr>
       <w:r>
         <w:rPr>
+          <w:noProof/>
           <w:sz w:val="20"/>
           <w:szCs w:val="20"/>
         </w:rPr>
@@ -1760,7 +1777,21 @@
           <w:sz w:val="22"/>
           <w:szCs w:val="22"/>
         </w:rPr>
-        <w:t xml:space="preserve">As seen in Figure 3, the most of features have seasonal </w:t>
+        <w:t xml:space="preserve">As seen in Figure </w:t>
+      </w:r>
+      <w:r>
+        <w:rPr>
+          <w:sz w:val="22"/>
+          <w:szCs w:val="22"/>
+        </w:rPr>
+        <w:t>4</w:t>
+      </w:r>
+      <w:r>
+        <w:rPr>
+          <w:sz w:val="22"/>
+          <w:szCs w:val="22"/>
+        </w:rPr>
+        <w:t xml:space="preserve">, the most of features have seasonal </w:t>
       </w:r>
       <w:r>
         <w:rPr>
@@ -1781,7 +1812,21 @@
           <w:sz w:val="22"/>
           <w:szCs w:val="22"/>
         </w:rPr>
-        <w:t xml:space="preserve">In Figure 3, blue and orange </w:t>
+        <w:t xml:space="preserve">In Figure </w:t>
+      </w:r>
+      <w:r>
+        <w:rPr>
+          <w:sz w:val="22"/>
+          <w:szCs w:val="22"/>
+        </w:rPr>
+        <w:t>4</w:t>
+      </w:r>
+      <w:r>
+        <w:rPr>
+          <w:sz w:val="22"/>
+          <w:szCs w:val="22"/>
+        </w:rPr>
+        <w:t xml:space="preserve">, blue and orange </w:t>
       </w:r>
       <w:r>
         <w:rPr>
@@ -2032,7 +2077,7 @@
         <w:t xml:space="preserve">Figure </w:t>
       </w:r>
       <w:r>
-        <w:t>3</w:t>
+        <w:t>4</w:t>
       </w:r>
       <w:r>
         <w:t xml:space="preserve">. Weather </w:t>
@@ -2070,7 +2115,21 @@
           <w:szCs w:val="20"/>
         </w:rPr>
         <w:lastRenderedPageBreak/>
-        <w:t xml:space="preserve">Figure 4. shows the average temperature between 2007 and 2014. In general, the temperature lies within 65 ~ 70 </w:t>
+        <w:t xml:space="preserve">Figure </w:t>
+      </w:r>
+      <w:r>
+        <w:rPr>
+          <w:sz w:val="20"/>
+          <w:szCs w:val="20"/>
+        </w:rPr>
+        <w:t>5</w:t>
+      </w:r>
+      <w:r>
+        <w:rPr>
+          <w:sz w:val="20"/>
+          <w:szCs w:val="20"/>
+        </w:rPr>
+        <w:t xml:space="preserve">. shows the average temperature between 2007 and 2014. In general, the temperature lies within 65 ~ 70 </w:t>
       </w:r>
       <w:r>
         <w:rPr>
@@ -2190,7 +2249,7 @@
         <w:t xml:space="preserve">Figure </w:t>
       </w:r>
       <w:r>
-        <w:t>4</w:t>
+        <w:t>5</w:t>
       </w:r>
       <w:r>
         <w:t>. Box plot for the average temperature between 2007 and 2014</w:t>
@@ -2255,7 +2314,21 @@
           <w:sz w:val="22"/>
           <w:szCs w:val="22"/>
         </w:rPr>
-        <w:t xml:space="preserve">Figure 5 shows the correlation between the average temperature and the number of mosquitos and WNV presence.  It is apparent that mosquitos and WNV are more prevalent in higher temperature: the number of mosquitos increases up to 6000 and the number of WNV cases increases up to 40 when the average temperature is higher than 70 degrees in Fahrenheit. Below the temperature, </w:t>
+        <w:t xml:space="preserve">Figure </w:t>
+      </w:r>
+      <w:r>
+        <w:rPr>
+          <w:sz w:val="22"/>
+          <w:szCs w:val="22"/>
+        </w:rPr>
+        <w:t>6</w:t>
+      </w:r>
+      <w:r>
+        <w:rPr>
+          <w:sz w:val="22"/>
+          <w:szCs w:val="22"/>
+        </w:rPr>
+        <w:t xml:space="preserve"> shows the correlation between the average temperature and the number of mosquitos and WNV presence.  It is apparent that mosquitos and WNV are more prevalent in higher temperature: the number of mosquitos increases up to 6000 and the number of WNV cases increases up to 40 when the average temperature is higher than 70 degrees in Fahrenheit. Below the temperature, </w:t>
       </w:r>
       <w:r>
         <w:rPr>
@@ -2336,7 +2409,7 @@
         <w:t xml:space="preserve">Figure </w:t>
       </w:r>
       <w:r>
-        <w:t>5</w:t>
+        <w:t>6</w:t>
       </w:r>
       <w:r>
         <w:t>. Correlation between the average temperature and the number of mosquitos &amp; WMV presence</w:t>
@@ -2371,7 +2444,21 @@
           <w:sz w:val="22"/>
           <w:szCs w:val="22"/>
         </w:rPr>
-        <w:t xml:space="preserve"> cases is affected by the average temperature. The box plots in Figure 6 show that the average temperature is generally higher in 2007 and 2013 when WNV </w:t>
+        <w:t xml:space="preserve"> cases is affected by the average temperature. The box plots in Figure </w:t>
+      </w:r>
+      <w:r>
+        <w:rPr>
+          <w:sz w:val="22"/>
+          <w:szCs w:val="22"/>
+        </w:rPr>
+        <w:t>7</w:t>
+      </w:r>
+      <w:r>
+        <w:rPr>
+          <w:sz w:val="22"/>
+          <w:szCs w:val="22"/>
+        </w:rPr>
+        <w:t xml:space="preserve"> show that the average temperature is generally higher in 2007 and 2013 when WNV </w:t>
       </w:r>
       <w:r>
         <w:rPr>
@@ -2513,7 +2600,7 @@
         <w:t xml:space="preserve">Figure </w:t>
       </w:r>
       <w:r>
-        <w:t>6</w:t>
+        <w:t>7</w:t>
       </w:r>
       <w:r>
         <w:t>. The average temperature along with WNV presence between 2007 and 2013</w:t>
@@ -3018,7 +3105,21 @@
           <w:sz w:val="22"/>
           <w:szCs w:val="22"/>
         </w:rPr>
-        <w:t xml:space="preserve">The correlation between features in the final dataset that is ready for modeling is depicted in Figure 7. As seen in the Figure, the </w:t>
+        <w:t xml:space="preserve">The correlation between features in the final dataset that is ready for modeling is depicted in Figure </w:t>
+      </w:r>
+      <w:r>
+        <w:rPr>
+          <w:sz w:val="22"/>
+          <w:szCs w:val="22"/>
+        </w:rPr>
+        <w:t>8</w:t>
+      </w:r>
+      <w:r>
+        <w:rPr>
+          <w:sz w:val="22"/>
+          <w:szCs w:val="22"/>
+        </w:rPr>
+        <w:t xml:space="preserve">. As seen in the Figure, the </w:t>
       </w:r>
       <w:r>
         <w:rPr>
@@ -3118,7 +3219,13 @@
         </w:rPr>
       </w:pPr>
       <w:r>
-        <w:t>Figure 7. Correlation map between features after removing features that are highly correlated to the other features.</w:t>
+        <w:t xml:space="preserve">Figure </w:t>
+      </w:r>
+      <w:r>
+        <w:t>8</w:t>
+      </w:r>
+      <w:r>
+        <w:t>. Correlation map between features after removing features that are highly correlated to the other features.</w:t>
       </w:r>
     </w:p>
     <w:p>
@@ -3233,7 +3340,35 @@
           <w:sz w:val="22"/>
           <w:szCs w:val="22"/>
         </w:rPr>
-        <w:t xml:space="preserve"> among the models (see Figure 8). In Figure 7, </w:t>
+        <w:t xml:space="preserve"> among the models (see Figure </w:t>
+      </w:r>
+      <w:r>
+        <w:rPr>
+          <w:sz w:val="22"/>
+          <w:szCs w:val="22"/>
+        </w:rPr>
+        <w:t>9</w:t>
+      </w:r>
+      <w:r>
+        <w:rPr>
+          <w:sz w:val="22"/>
+          <w:szCs w:val="22"/>
+        </w:rPr>
+        <w:t xml:space="preserve">). In Figure </w:t>
+      </w:r>
+      <w:r>
+        <w:rPr>
+          <w:sz w:val="22"/>
+          <w:szCs w:val="22"/>
+        </w:rPr>
+        <w:t>10</w:t>
+      </w:r>
+      <w:r>
+        <w:rPr>
+          <w:sz w:val="22"/>
+          <w:szCs w:val="22"/>
+        </w:rPr>
+        <w:t xml:space="preserve">, </w:t>
       </w:r>
       <w:proofErr w:type="gramStart"/>
       <w:r>
@@ -3336,7 +3471,7 @@
         <w:t xml:space="preserve">Figure </w:t>
       </w:r>
       <w:r>
-        <w:t>8</w:t>
+        <w:t>9</w:t>
       </w:r>
       <w:r>
         <w:t>. Comparison of receiver operating characteristic curve for the different models</w:t>
@@ -3404,7 +3539,7 @@
         <w:t xml:space="preserve">Figure </w:t>
       </w:r>
       <w:r>
-        <w:t>9</w:t>
+        <w:t>10</w:t>
       </w:r>
       <w:r>
         <w:t>. The comparison of best Area Under Curve scores for the different models</w:t>
@@ -3445,7 +3580,21 @@
           <w:sz w:val="22"/>
           <w:szCs w:val="22"/>
         </w:rPr>
-        <w:t xml:space="preserve">Figure 10 shows </w:t>
+        <w:t>Figure 1</w:t>
+      </w:r>
+      <w:r>
+        <w:rPr>
+          <w:sz w:val="22"/>
+          <w:szCs w:val="22"/>
+        </w:rPr>
+        <w:t>1</w:t>
+      </w:r>
+      <w:r>
+        <w:rPr>
+          <w:sz w:val="22"/>
+          <w:szCs w:val="22"/>
+        </w:rPr>
+        <w:t xml:space="preserve"> shows </w:t>
       </w:r>
       <w:r>
         <w:rPr>
@@ -3581,7 +3730,13 @@
         </w:rPr>
       </w:pPr>
       <w:r>
-        <w:t>Figure 10. Confusion matrix for Random Forest Model</w:t>
+        <w:t>Figure 1</w:t>
+      </w:r>
+      <w:r>
+        <w:t>1</w:t>
+      </w:r>
+      <w:r>
+        <w:t>. Confusion matrix for Random Forest Model</w:t>
       </w:r>
     </w:p>
     <w:p>
@@ -3723,7 +3878,21 @@
           <w:sz w:val="22"/>
           <w:szCs w:val="22"/>
         </w:rPr>
-        <w:t xml:space="preserve">Figure 11 shows a bar plot and a violin plot, which describe the relative importance of the individual feature. </w:t>
+        <w:t>Figure 1</w:t>
+      </w:r>
+      <w:r>
+        <w:rPr>
+          <w:sz w:val="22"/>
+          <w:szCs w:val="22"/>
+        </w:rPr>
+        <w:t>2</w:t>
+      </w:r>
+      <w:r>
+        <w:rPr>
+          <w:sz w:val="22"/>
+          <w:szCs w:val="22"/>
+        </w:rPr>
+        <w:t xml:space="preserve"> shows a bar plot and a violin plot, which describe the relative importance of the individual feature. </w:t>
       </w:r>
       <w:r>
         <w:rPr>
@@ -3788,7 +3957,21 @@
           <w:sz w:val="22"/>
           <w:szCs w:val="22"/>
         </w:rPr>
-        <w:t xml:space="preserve">mosquito-favored environment. Interestingly, heating is the least important feature as we see in Figure 11. This implies that </w:t>
+        <w:t xml:space="preserve">mosquito-favored environment. Interestingly, heating is the least important feature as we see in Figure </w:t>
+      </w:r>
+      <w:r>
+        <w:rPr>
+          <w:sz w:val="22"/>
+          <w:szCs w:val="22"/>
+        </w:rPr>
+        <w:t>12</w:t>
+      </w:r>
+      <w:r>
+        <w:rPr>
+          <w:sz w:val="22"/>
+          <w:szCs w:val="22"/>
+        </w:rPr>
+        <w:t xml:space="preserve">. This implies that </w:t>
       </w:r>
       <w:r>
         <w:rPr>
@@ -3939,7 +4122,13 @@
         </w:rPr>
       </w:pPr>
       <w:r>
-        <w:t xml:space="preserve">Figure 11. Importance of features by Shapley Additive </w:t>
+        <w:t>Figure 1</w:t>
+      </w:r>
+      <w:r>
+        <w:t>2</w:t>
+      </w:r>
+      <w:r>
+        <w:t xml:space="preserve">. Importance of features by Shapley Additive </w:t>
       </w:r>
       <w:proofErr w:type="spellStart"/>
       <w:r>

</xml_diff>